<commit_message>
extra verbetervoorstel vanuit reflectie
</commit_message>
<xml_diff>
--- a/docs/Verbetervoorstellen.docx
+++ b/docs/Verbetervoorstellen.docx
@@ -2631,21 +2631,7 @@
                 <w:rFonts w:ascii="Calibri" w:hAnsi="Calibri" w:cs="Calibri"/>
                 <w:lang w:val="nl-NL"/>
               </w:rPr>
-              <w:t>per</w:t>
-            </w:r>
-            <w:r>
-              <w:rPr>
-                <w:rFonts w:ascii="Calibri" w:hAnsi="Calibri" w:cs="Calibri"/>
-                <w:lang w:val="nl-NL"/>
-              </w:rPr>
-              <w:t>P</w:t>
-            </w:r>
-            <w:r>
-              <w:rPr>
-                <w:rFonts w:ascii="Calibri" w:hAnsi="Calibri" w:cs="Calibri"/>
-                <w:lang w:val="nl-NL"/>
-              </w:rPr>
-              <w:t>age</w:t>
+              <w:t>perPage</w:t>
             </w:r>
             <w:proofErr w:type="spellEnd"/>
             <w:r>
@@ -3138,11 +3124,266 @@
     </w:p>
     <w:p>
       <w:pPr>
-        <w:rPr>
-          <w:rFonts w:ascii="Calibri" w:hAnsi="Calibri" w:cs="Calibri"/>
-          <w:lang w:val="nl-NL"/>
-        </w:rPr>
-      </w:pPr>
+        <w:pStyle w:val="Kop2"/>
+        <w:rPr>
+          <w:rFonts w:ascii="Calibri" w:hAnsi="Calibri" w:cs="Calibri"/>
+          <w:lang w:val="nl-NL"/>
+        </w:rPr>
+      </w:pPr>
+    </w:p>
+    <w:p>
+      <w:pPr>
+        <w:pStyle w:val="Kop2"/>
+        <w:rPr>
+          <w:rFonts w:ascii="Calibri" w:hAnsi="Calibri" w:cs="Calibri"/>
+          <w:lang w:val="nl-NL"/>
+        </w:rPr>
+      </w:pPr>
+      <w:r>
+        <w:rPr>
+          <w:rFonts w:ascii="Calibri" w:hAnsi="Calibri" w:cs="Calibri"/>
+          <w:lang w:val="nl-NL"/>
+        </w:rPr>
+        <w:t>Applicatie</w:t>
+      </w:r>
+    </w:p>
+    <w:p>
+      <w:pPr>
+        <w:pStyle w:val="Kop3"/>
+        <w:rPr>
+          <w:rFonts w:ascii="Calibri" w:hAnsi="Calibri" w:cs="Calibri"/>
+          <w:lang w:val="nl-NL"/>
+        </w:rPr>
+      </w:pPr>
+      <w:r>
+        <w:rPr>
+          <w:rFonts w:ascii="Calibri" w:hAnsi="Calibri" w:cs="Calibri"/>
+          <w:lang w:val="nl-NL"/>
+        </w:rPr>
+        <w:t>Maak gebruik van Docker</w:t>
+      </w:r>
+    </w:p>
+    <w:p>
+      <w:pPr>
+        <w:rPr>
+          <w:rFonts w:ascii="Calibri" w:hAnsi="Calibri" w:cs="Calibri"/>
+          <w:lang w:val="nl-NL"/>
+        </w:rPr>
+      </w:pPr>
+      <w:r>
+        <w:rPr>
+          <w:rFonts w:ascii="Calibri" w:hAnsi="Calibri" w:cs="Calibri"/>
+          <w:lang w:val="nl-NL"/>
+        </w:rPr>
+        <w:t>Momenteel als ik de applicatie wil laten werken moet ik het volgende invoeren;</w:t>
+      </w:r>
+    </w:p>
+    <w:p>
+      <w:pPr>
+        <w:pStyle w:val="Lijstalinea"/>
+        <w:numPr>
+          <w:ilvl w:val="0"/>
+          <w:numId w:val="18"/>
+        </w:numPr>
+        <w:rPr>
+          <w:rFonts w:ascii="Calibri" w:hAnsi="Calibri" w:cs="Calibri"/>
+          <w:lang w:val="nl-NL"/>
+        </w:rPr>
+      </w:pPr>
+      <w:proofErr w:type="spellStart"/>
+      <w:r>
+        <w:rPr>
+          <w:rFonts w:ascii="Calibri" w:hAnsi="Calibri" w:cs="Calibri"/>
+          <w:lang w:val="nl-NL"/>
+        </w:rPr>
+        <w:t>php</w:t>
+      </w:r>
+      <w:proofErr w:type="spellEnd"/>
+      <w:r>
+        <w:rPr>
+          <w:rFonts w:ascii="Calibri" w:hAnsi="Calibri" w:cs="Calibri"/>
+          <w:lang w:val="nl-NL"/>
+        </w:rPr>
+        <w:t xml:space="preserve"> </w:t>
+      </w:r>
+      <w:proofErr w:type="spellStart"/>
+      <w:r>
+        <w:rPr>
+          <w:rFonts w:ascii="Calibri" w:hAnsi="Calibri" w:cs="Calibri"/>
+          <w:lang w:val="nl-NL"/>
+        </w:rPr>
+        <w:t>artisan</w:t>
+      </w:r>
+      <w:proofErr w:type="spellEnd"/>
+      <w:r>
+        <w:rPr>
+          <w:rFonts w:ascii="Calibri" w:hAnsi="Calibri" w:cs="Calibri"/>
+          <w:lang w:val="nl-NL"/>
+        </w:rPr>
+        <w:t xml:space="preserve"> serve</w:t>
+      </w:r>
+    </w:p>
+    <w:p>
+      <w:pPr>
+        <w:pStyle w:val="Lijstalinea"/>
+        <w:numPr>
+          <w:ilvl w:val="0"/>
+          <w:numId w:val="18"/>
+        </w:numPr>
+        <w:rPr>
+          <w:rFonts w:ascii="Calibri" w:hAnsi="Calibri" w:cs="Calibri"/>
+          <w:lang w:val="nl-NL"/>
+        </w:rPr>
+      </w:pPr>
+      <w:proofErr w:type="spellStart"/>
+      <w:r>
+        <w:rPr>
+          <w:rFonts w:ascii="Calibri" w:hAnsi="Calibri" w:cs="Calibri"/>
+          <w:lang w:val="nl-NL"/>
+        </w:rPr>
+        <w:t>npm</w:t>
+      </w:r>
+      <w:proofErr w:type="spellEnd"/>
+      <w:r>
+        <w:rPr>
+          <w:rFonts w:ascii="Calibri" w:hAnsi="Calibri" w:cs="Calibri"/>
+          <w:lang w:val="nl-NL"/>
+        </w:rPr>
+        <w:t xml:space="preserve"> run </w:t>
+      </w:r>
+      <w:proofErr w:type="spellStart"/>
+      <w:r>
+        <w:rPr>
+          <w:rFonts w:ascii="Calibri" w:hAnsi="Calibri" w:cs="Calibri"/>
+          <w:lang w:val="nl-NL"/>
+        </w:rPr>
+        <w:t>dev</w:t>
+      </w:r>
+      <w:proofErr w:type="spellEnd"/>
+    </w:p>
+    <w:p>
+      <w:pPr>
+        <w:pStyle w:val="Lijstalinea"/>
+        <w:numPr>
+          <w:ilvl w:val="0"/>
+          <w:numId w:val="18"/>
+        </w:numPr>
+        <w:rPr>
+          <w:rFonts w:ascii="Calibri" w:hAnsi="Calibri" w:cs="Calibri"/>
+          <w:lang w:val="nl-NL"/>
+        </w:rPr>
+      </w:pPr>
+      <w:proofErr w:type="spellStart"/>
+      <w:proofErr w:type="gramStart"/>
+      <w:r>
+        <w:rPr>
+          <w:rFonts w:ascii="Calibri" w:hAnsi="Calibri" w:cs="Calibri"/>
+          <w:lang w:val="nl-NL"/>
+        </w:rPr>
+        <w:t>mysql.server</w:t>
+      </w:r>
+      <w:proofErr w:type="spellEnd"/>
+      <w:proofErr w:type="gramEnd"/>
+      <w:r>
+        <w:rPr>
+          <w:rFonts w:ascii="Calibri" w:hAnsi="Calibri" w:cs="Calibri"/>
+          <w:lang w:val="nl-NL"/>
+        </w:rPr>
+        <w:t xml:space="preserve"> start</w:t>
+      </w:r>
+    </w:p>
+    <w:p>
+      <w:pPr>
+        <w:rPr>
+          <w:rFonts w:ascii="Calibri" w:hAnsi="Calibri" w:cs="Calibri"/>
+          <w:lang w:val="nl-NL"/>
+        </w:rPr>
+      </w:pPr>
+      <w:r>
+        <w:rPr>
+          <w:rFonts w:ascii="Calibri" w:hAnsi="Calibri" w:cs="Calibri"/>
+          <w:lang w:val="nl-NL"/>
+        </w:rPr>
+        <w:t>Dit kan makkelijker worden gemaakt door gebruik te maken van Docker, want dan zou je alleen dit in moeten voeren;</w:t>
+      </w:r>
+    </w:p>
+    <w:p>
+      <w:pPr>
+        <w:rPr>
+          <w:rFonts w:ascii="Calibri" w:hAnsi="Calibri" w:cs="Calibri"/>
+          <w:lang w:val="nl-NL"/>
+        </w:rPr>
+      </w:pPr>
+      <w:r>
+        <w:rPr>
+          <w:rFonts w:ascii="Calibri" w:hAnsi="Calibri" w:cs="Calibri"/>
+          <w:lang w:val="nl-NL"/>
+        </w:rPr>
+        <w:t>/</w:t>
+      </w:r>
+      <w:proofErr w:type="spellStart"/>
+      <w:r>
+        <w:rPr>
+          <w:rFonts w:ascii="Calibri" w:hAnsi="Calibri" w:cs="Calibri"/>
+          <w:lang w:val="nl-NL"/>
+        </w:rPr>
+        <w:t>vendor</w:t>
+      </w:r>
+      <w:proofErr w:type="spellEnd"/>
+      <w:r>
+        <w:rPr>
+          <w:rFonts w:ascii="Calibri" w:hAnsi="Calibri" w:cs="Calibri"/>
+          <w:lang w:val="nl-NL"/>
+        </w:rPr>
+        <w:t>/bin/</w:t>
+      </w:r>
+      <w:proofErr w:type="spellStart"/>
+      <w:r>
+        <w:rPr>
+          <w:rFonts w:ascii="Calibri" w:hAnsi="Calibri" w:cs="Calibri"/>
+          <w:lang w:val="nl-NL"/>
+        </w:rPr>
+        <w:t>sail</w:t>
+      </w:r>
+      <w:proofErr w:type="spellEnd"/>
+      <w:r>
+        <w:rPr>
+          <w:rFonts w:ascii="Calibri" w:hAnsi="Calibri" w:cs="Calibri"/>
+          <w:lang w:val="nl-NL"/>
+        </w:rPr>
+        <w:t xml:space="preserve"> up</w:t>
+      </w:r>
+    </w:p>
+    <w:p>
+      <w:pPr>
+        <w:rPr>
+          <w:rFonts w:ascii="Calibri" w:hAnsi="Calibri" w:cs="Calibri"/>
+          <w:lang w:val="nl-NL"/>
+        </w:rPr>
+      </w:pPr>
+      <w:r>
+        <w:rPr>
+          <w:rFonts w:ascii="Calibri" w:hAnsi="Calibri" w:cs="Calibri"/>
+          <w:lang w:val="nl-NL"/>
+        </w:rPr>
+        <w:t>Dit kan nog makkelijker worden gemaakt door een alias te gebruiken, dan hoeft je alleen nog maar “</w:t>
+      </w:r>
+      <w:proofErr w:type="spellStart"/>
+      <w:r>
+        <w:rPr>
+          <w:rFonts w:ascii="Calibri" w:hAnsi="Calibri" w:cs="Calibri"/>
+          <w:lang w:val="nl-NL"/>
+        </w:rPr>
+        <w:t>sail</w:t>
+      </w:r>
+      <w:proofErr w:type="spellEnd"/>
+      <w:r>
+        <w:rPr>
+          <w:rFonts w:ascii="Calibri" w:hAnsi="Calibri" w:cs="Calibri"/>
+          <w:lang w:val="nl-NL"/>
+        </w:rPr>
+        <w:t xml:space="preserve"> up” in te voeren</w:t>
+      </w:r>
     </w:p>
     <w:p>
       <w:pPr>
@@ -3856,6 +4097,118 @@
     </w:lvl>
   </w:abstractNum>
   <w:abstractNum w:abstractNumId="3" w15:restartNumberingAfterBreak="0">
+    <w:nsid w:val="156B4D02"/>
+    <w:multiLevelType w:val="hybridMultilevel"/>
+    <w:tmpl w:val="3EFA744A"/>
+    <w:lvl w:ilvl="0" w:tplc="0CC6691E">
+      <w:numFmt w:val="bullet"/>
+      <w:lvlText w:val="-"/>
+      <w:lvlJc w:val="left"/>
+      <w:pPr>
+        <w:ind w:left="720" w:hanging="360"/>
+      </w:pPr>
+      <w:rPr>
+        <w:rFonts w:ascii="Arial" w:eastAsiaTheme="minorHAnsi" w:hAnsi="Arial" w:cs="Arial" w:hint="default"/>
+      </w:rPr>
+    </w:lvl>
+    <w:lvl w:ilvl="1" w:tplc="04130003" w:tentative="1">
+      <w:start w:val="1"/>
+      <w:numFmt w:val="bullet"/>
+      <w:lvlText w:val="o"/>
+      <w:lvlJc w:val="left"/>
+      <w:pPr>
+        <w:ind w:left="1440" w:hanging="360"/>
+      </w:pPr>
+      <w:rPr>
+        <w:rFonts w:ascii="Courier New" w:hAnsi="Courier New" w:cs="Courier New" w:hint="default"/>
+      </w:rPr>
+    </w:lvl>
+    <w:lvl w:ilvl="2" w:tplc="04130005" w:tentative="1">
+      <w:start w:val="1"/>
+      <w:numFmt w:val="bullet"/>
+      <w:lvlText w:val=""/>
+      <w:lvlJc w:val="left"/>
+      <w:pPr>
+        <w:ind w:left="2160" w:hanging="360"/>
+      </w:pPr>
+      <w:rPr>
+        <w:rFonts w:ascii="Wingdings" w:hAnsi="Wingdings" w:hint="default"/>
+      </w:rPr>
+    </w:lvl>
+    <w:lvl w:ilvl="3" w:tplc="04130001" w:tentative="1">
+      <w:start w:val="1"/>
+      <w:numFmt w:val="bullet"/>
+      <w:lvlText w:val=""/>
+      <w:lvlJc w:val="left"/>
+      <w:pPr>
+        <w:ind w:left="2880" w:hanging="360"/>
+      </w:pPr>
+      <w:rPr>
+        <w:rFonts w:ascii="Symbol" w:hAnsi="Symbol" w:hint="default"/>
+      </w:rPr>
+    </w:lvl>
+    <w:lvl w:ilvl="4" w:tplc="04130003" w:tentative="1">
+      <w:start w:val="1"/>
+      <w:numFmt w:val="bullet"/>
+      <w:lvlText w:val="o"/>
+      <w:lvlJc w:val="left"/>
+      <w:pPr>
+        <w:ind w:left="3600" w:hanging="360"/>
+      </w:pPr>
+      <w:rPr>
+        <w:rFonts w:ascii="Courier New" w:hAnsi="Courier New" w:cs="Courier New" w:hint="default"/>
+      </w:rPr>
+    </w:lvl>
+    <w:lvl w:ilvl="5" w:tplc="04130005" w:tentative="1">
+      <w:start w:val="1"/>
+      <w:numFmt w:val="bullet"/>
+      <w:lvlText w:val=""/>
+      <w:lvlJc w:val="left"/>
+      <w:pPr>
+        <w:ind w:left="4320" w:hanging="360"/>
+      </w:pPr>
+      <w:rPr>
+        <w:rFonts w:ascii="Wingdings" w:hAnsi="Wingdings" w:hint="default"/>
+      </w:rPr>
+    </w:lvl>
+    <w:lvl w:ilvl="6" w:tplc="04130001" w:tentative="1">
+      <w:start w:val="1"/>
+      <w:numFmt w:val="bullet"/>
+      <w:lvlText w:val=""/>
+      <w:lvlJc w:val="left"/>
+      <w:pPr>
+        <w:ind w:left="5040" w:hanging="360"/>
+      </w:pPr>
+      <w:rPr>
+        <w:rFonts w:ascii="Symbol" w:hAnsi="Symbol" w:hint="default"/>
+      </w:rPr>
+    </w:lvl>
+    <w:lvl w:ilvl="7" w:tplc="04130003" w:tentative="1">
+      <w:start w:val="1"/>
+      <w:numFmt w:val="bullet"/>
+      <w:lvlText w:val="o"/>
+      <w:lvlJc w:val="left"/>
+      <w:pPr>
+        <w:ind w:left="5760" w:hanging="360"/>
+      </w:pPr>
+      <w:rPr>
+        <w:rFonts w:ascii="Courier New" w:hAnsi="Courier New" w:cs="Courier New" w:hint="default"/>
+      </w:rPr>
+    </w:lvl>
+    <w:lvl w:ilvl="8" w:tplc="04130005" w:tentative="1">
+      <w:start w:val="1"/>
+      <w:numFmt w:val="bullet"/>
+      <w:lvlText w:val=""/>
+      <w:lvlJc w:val="left"/>
+      <w:pPr>
+        <w:ind w:left="6480" w:hanging="360"/>
+      </w:pPr>
+      <w:rPr>
+        <w:rFonts w:ascii="Wingdings" w:hAnsi="Wingdings" w:hint="default"/>
+      </w:rPr>
+    </w:lvl>
+  </w:abstractNum>
+  <w:abstractNum w:abstractNumId="4" w15:restartNumberingAfterBreak="0">
     <w:nsid w:val="26287E2C"/>
     <w:multiLevelType w:val="hybridMultilevel"/>
     <w:tmpl w:val="66C4F71E"/>
@@ -3967,7 +4320,7 @@
       </w:rPr>
     </w:lvl>
   </w:abstractNum>
-  <w:abstractNum w:abstractNumId="4" w15:restartNumberingAfterBreak="0">
+  <w:abstractNum w:abstractNumId="5" w15:restartNumberingAfterBreak="0">
     <w:nsid w:val="2CF15E95"/>
     <w:multiLevelType w:val="hybridMultilevel"/>
     <w:tmpl w:val="8632A754"/>
@@ -4080,7 +4433,7 @@
       </w:rPr>
     </w:lvl>
   </w:abstractNum>
-  <w:abstractNum w:abstractNumId="5" w15:restartNumberingAfterBreak="0">
+  <w:abstractNum w:abstractNumId="6" w15:restartNumberingAfterBreak="0">
     <w:nsid w:val="41C14DA2"/>
     <w:multiLevelType w:val="hybridMultilevel"/>
     <w:tmpl w:val="087E17C0"/>
@@ -4192,7 +4545,119 @@
       </w:rPr>
     </w:lvl>
   </w:abstractNum>
-  <w:abstractNum w:abstractNumId="6" w15:restartNumberingAfterBreak="0">
+  <w:abstractNum w:abstractNumId="7" w15:restartNumberingAfterBreak="0">
+    <w:nsid w:val="428E7F80"/>
+    <w:multiLevelType w:val="hybridMultilevel"/>
+    <w:tmpl w:val="0C405212"/>
+    <w:lvl w:ilvl="0" w:tplc="7B20E2BC">
+      <w:numFmt w:val="bullet"/>
+      <w:lvlText w:val="-"/>
+      <w:lvlJc w:val="left"/>
+      <w:pPr>
+        <w:ind w:left="720" w:hanging="360"/>
+      </w:pPr>
+      <w:rPr>
+        <w:rFonts w:ascii="Arial" w:eastAsiaTheme="minorHAnsi" w:hAnsi="Arial" w:cs="Arial" w:hint="default"/>
+      </w:rPr>
+    </w:lvl>
+    <w:lvl w:ilvl="1" w:tplc="04130003" w:tentative="1">
+      <w:start w:val="1"/>
+      <w:numFmt w:val="bullet"/>
+      <w:lvlText w:val="o"/>
+      <w:lvlJc w:val="left"/>
+      <w:pPr>
+        <w:ind w:left="1440" w:hanging="360"/>
+      </w:pPr>
+      <w:rPr>
+        <w:rFonts w:ascii="Courier New" w:hAnsi="Courier New" w:cs="Courier New" w:hint="default"/>
+      </w:rPr>
+    </w:lvl>
+    <w:lvl w:ilvl="2" w:tplc="04130005" w:tentative="1">
+      <w:start w:val="1"/>
+      <w:numFmt w:val="bullet"/>
+      <w:lvlText w:val=""/>
+      <w:lvlJc w:val="left"/>
+      <w:pPr>
+        <w:ind w:left="2160" w:hanging="360"/>
+      </w:pPr>
+      <w:rPr>
+        <w:rFonts w:ascii="Wingdings" w:hAnsi="Wingdings" w:hint="default"/>
+      </w:rPr>
+    </w:lvl>
+    <w:lvl w:ilvl="3" w:tplc="04130001" w:tentative="1">
+      <w:start w:val="1"/>
+      <w:numFmt w:val="bullet"/>
+      <w:lvlText w:val=""/>
+      <w:lvlJc w:val="left"/>
+      <w:pPr>
+        <w:ind w:left="2880" w:hanging="360"/>
+      </w:pPr>
+      <w:rPr>
+        <w:rFonts w:ascii="Symbol" w:hAnsi="Symbol" w:hint="default"/>
+      </w:rPr>
+    </w:lvl>
+    <w:lvl w:ilvl="4" w:tplc="04130003" w:tentative="1">
+      <w:start w:val="1"/>
+      <w:numFmt w:val="bullet"/>
+      <w:lvlText w:val="o"/>
+      <w:lvlJc w:val="left"/>
+      <w:pPr>
+        <w:ind w:left="3600" w:hanging="360"/>
+      </w:pPr>
+      <w:rPr>
+        <w:rFonts w:ascii="Courier New" w:hAnsi="Courier New" w:cs="Courier New" w:hint="default"/>
+      </w:rPr>
+    </w:lvl>
+    <w:lvl w:ilvl="5" w:tplc="04130005" w:tentative="1">
+      <w:start w:val="1"/>
+      <w:numFmt w:val="bullet"/>
+      <w:lvlText w:val=""/>
+      <w:lvlJc w:val="left"/>
+      <w:pPr>
+        <w:ind w:left="4320" w:hanging="360"/>
+      </w:pPr>
+      <w:rPr>
+        <w:rFonts w:ascii="Wingdings" w:hAnsi="Wingdings" w:hint="default"/>
+      </w:rPr>
+    </w:lvl>
+    <w:lvl w:ilvl="6" w:tplc="04130001" w:tentative="1">
+      <w:start w:val="1"/>
+      <w:numFmt w:val="bullet"/>
+      <w:lvlText w:val=""/>
+      <w:lvlJc w:val="left"/>
+      <w:pPr>
+        <w:ind w:left="5040" w:hanging="360"/>
+      </w:pPr>
+      <w:rPr>
+        <w:rFonts w:ascii="Symbol" w:hAnsi="Symbol" w:hint="default"/>
+      </w:rPr>
+    </w:lvl>
+    <w:lvl w:ilvl="7" w:tplc="04130003" w:tentative="1">
+      <w:start w:val="1"/>
+      <w:numFmt w:val="bullet"/>
+      <w:lvlText w:val="o"/>
+      <w:lvlJc w:val="left"/>
+      <w:pPr>
+        <w:ind w:left="5760" w:hanging="360"/>
+      </w:pPr>
+      <w:rPr>
+        <w:rFonts w:ascii="Courier New" w:hAnsi="Courier New" w:cs="Courier New" w:hint="default"/>
+      </w:rPr>
+    </w:lvl>
+    <w:lvl w:ilvl="8" w:tplc="04130005" w:tentative="1">
+      <w:start w:val="1"/>
+      <w:numFmt w:val="bullet"/>
+      <w:lvlText w:val=""/>
+      <w:lvlJc w:val="left"/>
+      <w:pPr>
+        <w:ind w:left="6480" w:hanging="360"/>
+      </w:pPr>
+      <w:rPr>
+        <w:rFonts w:ascii="Wingdings" w:hAnsi="Wingdings" w:hint="default"/>
+      </w:rPr>
+    </w:lvl>
+  </w:abstractNum>
+  <w:abstractNum w:abstractNumId="8" w15:restartNumberingAfterBreak="0">
     <w:nsid w:val="47246D8E"/>
     <w:multiLevelType w:val="hybridMultilevel"/>
     <w:tmpl w:val="175A4ACA"/>
@@ -4304,7 +4769,7 @@
       </w:rPr>
     </w:lvl>
   </w:abstractNum>
-  <w:abstractNum w:abstractNumId="7" w15:restartNumberingAfterBreak="0">
+  <w:abstractNum w:abstractNumId="9" w15:restartNumberingAfterBreak="0">
     <w:nsid w:val="4A695DF2"/>
     <w:multiLevelType w:val="hybridMultilevel"/>
     <w:tmpl w:val="30746266"/>
@@ -4416,7 +4881,7 @@
       </w:rPr>
     </w:lvl>
   </w:abstractNum>
-  <w:abstractNum w:abstractNumId="8" w15:restartNumberingAfterBreak="0">
+  <w:abstractNum w:abstractNumId="10" w15:restartNumberingAfterBreak="0">
     <w:nsid w:val="4B497E64"/>
     <w:multiLevelType w:val="hybridMultilevel"/>
     <w:tmpl w:val="077C7342"/>
@@ -4505,7 +4970,7 @@
       </w:pPr>
     </w:lvl>
   </w:abstractNum>
-  <w:abstractNum w:abstractNumId="9" w15:restartNumberingAfterBreak="0">
+  <w:abstractNum w:abstractNumId="11" w15:restartNumberingAfterBreak="0">
     <w:nsid w:val="4EC46DB2"/>
     <w:multiLevelType w:val="hybridMultilevel"/>
     <w:tmpl w:val="4372E496"/>
@@ -4618,7 +5083,7 @@
       </w:rPr>
     </w:lvl>
   </w:abstractNum>
-  <w:abstractNum w:abstractNumId="10" w15:restartNumberingAfterBreak="0">
+  <w:abstractNum w:abstractNumId="12" w15:restartNumberingAfterBreak="0">
     <w:nsid w:val="4FE9689F"/>
     <w:multiLevelType w:val="hybridMultilevel"/>
     <w:tmpl w:val="BF0CAC02"/>
@@ -4731,7 +5196,7 @@
       </w:rPr>
     </w:lvl>
   </w:abstractNum>
-  <w:abstractNum w:abstractNumId="11" w15:restartNumberingAfterBreak="0">
+  <w:abstractNum w:abstractNumId="13" w15:restartNumberingAfterBreak="0">
     <w:nsid w:val="522A6D57"/>
     <w:multiLevelType w:val="hybridMultilevel"/>
     <w:tmpl w:val="2E527CA4"/>
@@ -4820,7 +5285,96 @@
       </w:pPr>
     </w:lvl>
   </w:abstractNum>
-  <w:abstractNum w:abstractNumId="12" w15:restartNumberingAfterBreak="0">
+  <w:abstractNum w:abstractNumId="14" w15:restartNumberingAfterBreak="0">
+    <w:nsid w:val="5C96383E"/>
+    <w:multiLevelType w:val="hybridMultilevel"/>
+    <w:tmpl w:val="09EAB368"/>
+    <w:lvl w:ilvl="0" w:tplc="0413000F">
+      <w:start w:val="1"/>
+      <w:numFmt w:val="decimal"/>
+      <w:lvlText w:val="%1."/>
+      <w:lvlJc w:val="left"/>
+      <w:pPr>
+        <w:ind w:left="720" w:hanging="360"/>
+      </w:pPr>
+      <w:rPr>
+        <w:rFonts w:hint="default"/>
+      </w:rPr>
+    </w:lvl>
+    <w:lvl w:ilvl="1" w:tplc="04130019" w:tentative="1">
+      <w:start w:val="1"/>
+      <w:numFmt w:val="lowerLetter"/>
+      <w:lvlText w:val="%2."/>
+      <w:lvlJc w:val="left"/>
+      <w:pPr>
+        <w:ind w:left="1440" w:hanging="360"/>
+      </w:pPr>
+    </w:lvl>
+    <w:lvl w:ilvl="2" w:tplc="0413001B" w:tentative="1">
+      <w:start w:val="1"/>
+      <w:numFmt w:val="lowerRoman"/>
+      <w:lvlText w:val="%3."/>
+      <w:lvlJc w:val="right"/>
+      <w:pPr>
+        <w:ind w:left="2160" w:hanging="180"/>
+      </w:pPr>
+    </w:lvl>
+    <w:lvl w:ilvl="3" w:tplc="0413000F" w:tentative="1">
+      <w:start w:val="1"/>
+      <w:numFmt w:val="decimal"/>
+      <w:lvlText w:val="%4."/>
+      <w:lvlJc w:val="left"/>
+      <w:pPr>
+        <w:ind w:left="2880" w:hanging="360"/>
+      </w:pPr>
+    </w:lvl>
+    <w:lvl w:ilvl="4" w:tplc="04130019" w:tentative="1">
+      <w:start w:val="1"/>
+      <w:numFmt w:val="lowerLetter"/>
+      <w:lvlText w:val="%5."/>
+      <w:lvlJc w:val="left"/>
+      <w:pPr>
+        <w:ind w:left="3600" w:hanging="360"/>
+      </w:pPr>
+    </w:lvl>
+    <w:lvl w:ilvl="5" w:tplc="0413001B" w:tentative="1">
+      <w:start w:val="1"/>
+      <w:numFmt w:val="lowerRoman"/>
+      <w:lvlText w:val="%6."/>
+      <w:lvlJc w:val="right"/>
+      <w:pPr>
+        <w:ind w:left="4320" w:hanging="180"/>
+      </w:pPr>
+    </w:lvl>
+    <w:lvl w:ilvl="6" w:tplc="0413000F" w:tentative="1">
+      <w:start w:val="1"/>
+      <w:numFmt w:val="decimal"/>
+      <w:lvlText w:val="%7."/>
+      <w:lvlJc w:val="left"/>
+      <w:pPr>
+        <w:ind w:left="5040" w:hanging="360"/>
+      </w:pPr>
+    </w:lvl>
+    <w:lvl w:ilvl="7" w:tplc="04130019" w:tentative="1">
+      <w:start w:val="1"/>
+      <w:numFmt w:val="lowerLetter"/>
+      <w:lvlText w:val="%8."/>
+      <w:lvlJc w:val="left"/>
+      <w:pPr>
+        <w:ind w:left="5760" w:hanging="360"/>
+      </w:pPr>
+    </w:lvl>
+    <w:lvl w:ilvl="8" w:tplc="0413001B" w:tentative="1">
+      <w:start w:val="1"/>
+      <w:numFmt w:val="lowerRoman"/>
+      <w:lvlText w:val="%9."/>
+      <w:lvlJc w:val="right"/>
+      <w:pPr>
+        <w:ind w:left="6480" w:hanging="180"/>
+      </w:pPr>
+    </w:lvl>
+  </w:abstractNum>
+  <w:abstractNum w:abstractNumId="15" w15:restartNumberingAfterBreak="0">
     <w:nsid w:val="673A73D2"/>
     <w:multiLevelType w:val="hybridMultilevel"/>
     <w:tmpl w:val="829AB590"/>
@@ -4932,7 +5486,119 @@
       </w:rPr>
     </w:lvl>
   </w:abstractNum>
-  <w:abstractNum w:abstractNumId="13" w15:restartNumberingAfterBreak="0">
+  <w:abstractNum w:abstractNumId="16" w15:restartNumberingAfterBreak="0">
+    <w:nsid w:val="7BF65825"/>
+    <w:multiLevelType w:val="hybridMultilevel"/>
+    <w:tmpl w:val="F72015B4"/>
+    <w:lvl w:ilvl="0" w:tplc="5F00E13A">
+      <w:numFmt w:val="bullet"/>
+      <w:lvlText w:val="-"/>
+      <w:lvlJc w:val="left"/>
+      <w:pPr>
+        <w:ind w:left="720" w:hanging="360"/>
+      </w:pPr>
+      <w:rPr>
+        <w:rFonts w:ascii="Arial" w:eastAsiaTheme="minorHAnsi" w:hAnsi="Arial" w:cs="Arial" w:hint="default"/>
+      </w:rPr>
+    </w:lvl>
+    <w:lvl w:ilvl="1" w:tplc="04130003" w:tentative="1">
+      <w:start w:val="1"/>
+      <w:numFmt w:val="bullet"/>
+      <w:lvlText w:val="o"/>
+      <w:lvlJc w:val="left"/>
+      <w:pPr>
+        <w:ind w:left="1440" w:hanging="360"/>
+      </w:pPr>
+      <w:rPr>
+        <w:rFonts w:ascii="Courier New" w:hAnsi="Courier New" w:cs="Courier New" w:hint="default"/>
+      </w:rPr>
+    </w:lvl>
+    <w:lvl w:ilvl="2" w:tplc="04130005" w:tentative="1">
+      <w:start w:val="1"/>
+      <w:numFmt w:val="bullet"/>
+      <w:lvlText w:val=""/>
+      <w:lvlJc w:val="left"/>
+      <w:pPr>
+        <w:ind w:left="2160" w:hanging="360"/>
+      </w:pPr>
+      <w:rPr>
+        <w:rFonts w:ascii="Wingdings" w:hAnsi="Wingdings" w:hint="default"/>
+      </w:rPr>
+    </w:lvl>
+    <w:lvl w:ilvl="3" w:tplc="04130001" w:tentative="1">
+      <w:start w:val="1"/>
+      <w:numFmt w:val="bullet"/>
+      <w:lvlText w:val=""/>
+      <w:lvlJc w:val="left"/>
+      <w:pPr>
+        <w:ind w:left="2880" w:hanging="360"/>
+      </w:pPr>
+      <w:rPr>
+        <w:rFonts w:ascii="Symbol" w:hAnsi="Symbol" w:hint="default"/>
+      </w:rPr>
+    </w:lvl>
+    <w:lvl w:ilvl="4" w:tplc="04130003" w:tentative="1">
+      <w:start w:val="1"/>
+      <w:numFmt w:val="bullet"/>
+      <w:lvlText w:val="o"/>
+      <w:lvlJc w:val="left"/>
+      <w:pPr>
+        <w:ind w:left="3600" w:hanging="360"/>
+      </w:pPr>
+      <w:rPr>
+        <w:rFonts w:ascii="Courier New" w:hAnsi="Courier New" w:cs="Courier New" w:hint="default"/>
+      </w:rPr>
+    </w:lvl>
+    <w:lvl w:ilvl="5" w:tplc="04130005" w:tentative="1">
+      <w:start w:val="1"/>
+      <w:numFmt w:val="bullet"/>
+      <w:lvlText w:val=""/>
+      <w:lvlJc w:val="left"/>
+      <w:pPr>
+        <w:ind w:left="4320" w:hanging="360"/>
+      </w:pPr>
+      <w:rPr>
+        <w:rFonts w:ascii="Wingdings" w:hAnsi="Wingdings" w:hint="default"/>
+      </w:rPr>
+    </w:lvl>
+    <w:lvl w:ilvl="6" w:tplc="04130001" w:tentative="1">
+      <w:start w:val="1"/>
+      <w:numFmt w:val="bullet"/>
+      <w:lvlText w:val=""/>
+      <w:lvlJc w:val="left"/>
+      <w:pPr>
+        <w:ind w:left="5040" w:hanging="360"/>
+      </w:pPr>
+      <w:rPr>
+        <w:rFonts w:ascii="Symbol" w:hAnsi="Symbol" w:hint="default"/>
+      </w:rPr>
+    </w:lvl>
+    <w:lvl w:ilvl="7" w:tplc="04130003" w:tentative="1">
+      <w:start w:val="1"/>
+      <w:numFmt w:val="bullet"/>
+      <w:lvlText w:val="o"/>
+      <w:lvlJc w:val="left"/>
+      <w:pPr>
+        <w:ind w:left="5760" w:hanging="360"/>
+      </w:pPr>
+      <w:rPr>
+        <w:rFonts w:ascii="Courier New" w:hAnsi="Courier New" w:cs="Courier New" w:hint="default"/>
+      </w:rPr>
+    </w:lvl>
+    <w:lvl w:ilvl="8" w:tplc="04130005" w:tentative="1">
+      <w:start w:val="1"/>
+      <w:numFmt w:val="bullet"/>
+      <w:lvlText w:val=""/>
+      <w:lvlJc w:val="left"/>
+      <w:pPr>
+        <w:ind w:left="6480" w:hanging="360"/>
+      </w:pPr>
+      <w:rPr>
+        <w:rFonts w:ascii="Wingdings" w:hAnsi="Wingdings" w:hint="default"/>
+      </w:rPr>
+    </w:lvl>
+  </w:abstractNum>
+  <w:abstractNum w:abstractNumId="17" w15:restartNumberingAfterBreak="0">
     <w:nsid w:val="7C580108"/>
     <w:multiLevelType w:val="hybridMultilevel"/>
     <w:tmpl w:val="5D2E39BC"/>
@@ -5046,37 +5712,37 @@
     </w:lvl>
   </w:abstractNum>
   <w:num w:numId="1" w16cid:durableId="173888323">
+    <w:abstractNumId w:val="6"/>
+  </w:num>
+  <w:num w:numId="2" w16cid:durableId="67727471">
     <w:abstractNumId w:val="5"/>
   </w:num>
-  <w:num w:numId="2" w16cid:durableId="67727471">
-    <w:abstractNumId w:val="4"/>
-  </w:num>
   <w:num w:numId="3" w16cid:durableId="1852573483">
-    <w:abstractNumId w:val="13"/>
+    <w:abstractNumId w:val="17"/>
   </w:num>
   <w:num w:numId="4" w16cid:durableId="193346160">
-    <w:abstractNumId w:val="9"/>
+    <w:abstractNumId w:val="11"/>
   </w:num>
   <w:num w:numId="5" w16cid:durableId="136840459">
-    <w:abstractNumId w:val="10"/>
+    <w:abstractNumId w:val="12"/>
   </w:num>
   <w:num w:numId="6" w16cid:durableId="2120686703">
-    <w:abstractNumId w:val="6"/>
+    <w:abstractNumId w:val="8"/>
   </w:num>
   <w:num w:numId="7" w16cid:durableId="3671163">
     <w:abstractNumId w:val="1"/>
   </w:num>
   <w:num w:numId="8" w16cid:durableId="2045134639">
-    <w:abstractNumId w:val="7"/>
+    <w:abstractNumId w:val="9"/>
   </w:num>
   <w:num w:numId="9" w16cid:durableId="1976908208">
-    <w:abstractNumId w:val="3"/>
+    <w:abstractNumId w:val="4"/>
   </w:num>
   <w:num w:numId="10" w16cid:durableId="819152694">
-    <w:abstractNumId w:val="11"/>
+    <w:abstractNumId w:val="13"/>
   </w:num>
   <w:num w:numId="11" w16cid:durableId="108815293">
-    <w:abstractNumId w:val="8"/>
+    <w:abstractNumId w:val="10"/>
   </w:num>
   <w:num w:numId="12" w16cid:durableId="1341540813">
     <w:abstractNumId w:val="2"/>
@@ -5085,7 +5751,19 @@
     <w:abstractNumId w:val="0"/>
   </w:num>
   <w:num w:numId="14" w16cid:durableId="1227959357">
-    <w:abstractNumId w:val="12"/>
+    <w:abstractNumId w:val="15"/>
+  </w:num>
+  <w:num w:numId="15" w16cid:durableId="570312556">
+    <w:abstractNumId w:val="7"/>
+  </w:num>
+  <w:num w:numId="16" w16cid:durableId="1815755165">
+    <w:abstractNumId w:val="3"/>
+  </w:num>
+  <w:num w:numId="17" w16cid:durableId="512572530">
+    <w:abstractNumId w:val="16"/>
+  </w:num>
+  <w:num w:numId="18" w16cid:durableId="1292713704">
+    <w:abstractNumId w:val="14"/>
   </w:num>
 </w:numbering>
 </file>
@@ -6275,6 +6953,7 @@
   </w:compat>
   <w:rsids>
     <w:rsidRoot w:val="00BE30BE"/>
+    <w:rsid w:val="000B791A"/>
     <w:rsid w:val="0017239B"/>
     <w:rsid w:val="001F1221"/>
     <w:rsid w:val="002E63B9"/>
@@ -6760,10 +7439,6 @@
     <w:name w:val="D58E202048244F0DA9B51ABC440ED414"/>
     <w:rsid w:val="00BE30BE"/>
   </w:style>
-  <w:style w:type="paragraph" w:customStyle="1" w:styleId="926B7755812243DD8B9208D41B10F767">
-    <w:name w:val="926B7755812243DD8B9208D41B10F767"/>
-    <w:rsid w:val="00BE30BE"/>
-  </w:style>
   <w:style w:type="paragraph" w:customStyle="1" w:styleId="A7D7049A5AC143D082157A5BC88B3D4C">
     <w:name w:val="A7D7049A5AC143D082157A5BC88B3D4C"/>
     <w:rsid w:val="00BE30BE"/>

</xml_diff>